<commit_message>
Edited and fixed some mistakes in project report..
</commit_message>
<xml_diff>
--- a/Project02/Documentation/Project Report/Team13_ProjectReport.docx
+++ b/Project02/Documentation/Project Report/Team13_ProjectReport.docx
@@ -4,14 +4,824 @@
   <w:body>
     <w:p>
       <w:pPr>
-        <w:rPr>
-          <w:rStyle w:val="Strong"/>
-          <w:rFonts w:ascii="Times New Roman" w:hAnsi="Times New Roman" w:cs="Times New Roman"/>
-          <w:szCs w:val="24"/>
-        </w:rPr>
-      </w:pPr>
-      <w:bookmarkStart w:id="0" w:name="_GoBack"/>
-      <w:bookmarkEnd w:id="0"/>
+        <w:jc w:val="center"/>
+        <w:rPr>
+          <w:b/>
+          <w:bCs/>
+          <w:sz w:val="32"/>
+          <w:szCs w:val="40"/>
+          <w:u w:val="single"/>
+        </w:rPr>
+      </w:pPr>
+      <w:r>
+        <w:rPr>
+          <w:b/>
+          <w:bCs/>
+          <w:noProof/>
+          <w:sz w:val="32"/>
+          <w:szCs w:val="40"/>
+          <w:u w:val="single"/>
+        </w:rPr>
+        <w:drawing>
+          <wp:anchor distT="0" distB="0" distL="114300" distR="114300" simplePos="0" relativeHeight="251674624" behindDoc="0" locked="0" layoutInCell="1" allowOverlap="1" wp14:anchorId="7AC58711" wp14:editId="513B0448">
+            <wp:simplePos x="0" y="0"/>
+            <wp:positionH relativeFrom="column">
+              <wp:posOffset>1908175</wp:posOffset>
+            </wp:positionH>
+            <wp:positionV relativeFrom="paragraph">
+              <wp:posOffset>27940</wp:posOffset>
+            </wp:positionV>
+            <wp:extent cx="1883410" cy="2073275"/>
+            <wp:effectExtent l="0" t="0" r="2540" b="3175"/>
+            <wp:wrapTopAndBottom/>
+            <wp:docPr id="22" name="Picture 22"/>
+            <wp:cNvGraphicFramePr>
+              <a:graphicFrameLocks xmlns:a="http://schemas.openxmlformats.org/drawingml/2006/main" noChangeAspect="1"/>
+            </wp:cNvGraphicFramePr>
+            <a:graphic xmlns:a="http://schemas.openxmlformats.org/drawingml/2006/main">
+              <a:graphicData uri="http://schemas.openxmlformats.org/drawingml/2006/picture">
+                <pic:pic xmlns:pic="http://schemas.openxmlformats.org/drawingml/2006/picture">
+                  <pic:nvPicPr>
+                    <pic:cNvPr id="22" name=""/>
+                    <pic:cNvPicPr/>
+                  </pic:nvPicPr>
+                  <pic:blipFill>
+                    <a:blip r:embed="rId6">
+                      <a:extLst>
+                        <a:ext uri="{28A0092B-C50C-407E-A947-70E740481C1C}">
+                          <a14:useLocalDpi xmlns:a14="http://schemas.microsoft.com/office/drawing/2010/main" val="0"/>
+                        </a:ext>
+                      </a:extLst>
+                    </a:blip>
+                    <a:stretch>
+                      <a:fillRect/>
+                    </a:stretch>
+                  </pic:blipFill>
+                  <pic:spPr>
+                    <a:xfrm>
+                      <a:off x="0" y="0"/>
+                      <a:ext cx="1883410" cy="2073275"/>
+                    </a:xfrm>
+                    <a:prstGeom prst="rect">
+                      <a:avLst/>
+                    </a:prstGeom>
+                  </pic:spPr>
+                </pic:pic>
+              </a:graphicData>
+            </a:graphic>
+            <wp14:sizeRelH relativeFrom="margin">
+              <wp14:pctWidth>0</wp14:pctWidth>
+            </wp14:sizeRelH>
+            <wp14:sizeRelV relativeFrom="margin">
+              <wp14:pctHeight>0</wp14:pctHeight>
+            </wp14:sizeRelV>
+          </wp:anchor>
+        </w:drawing>
+      </w:r>
+      <w:r>
+        <w:rPr>
+          <w:b/>
+          <w:bCs/>
+          <w:sz w:val="32"/>
+          <w:szCs w:val="40"/>
+          <w:u w:val="single"/>
+        </w:rPr>
+        <w:t xml:space="preserve"> </w:t>
+      </w:r>
+    </w:p>
+    <w:p>
+      <w:pPr>
+        <w:jc w:val="center"/>
+        <w:rPr>
+          <w:b/>
+          <w:bCs/>
+          <w:sz w:val="32"/>
+          <w:szCs w:val="40"/>
+          <w:u w:val="single"/>
+        </w:rPr>
+      </w:pPr>
+    </w:p>
+    <w:p>
+      <w:pPr>
+        <w:jc w:val="center"/>
+        <w:rPr>
+          <w:b/>
+          <w:bCs/>
+          <w:sz w:val="36"/>
+          <w:szCs w:val="36"/>
+          <w:u w:val="single"/>
+        </w:rPr>
+      </w:pPr>
+      <w:r>
+        <w:rPr>
+          <w:b/>
+          <w:bCs/>
+          <w:sz w:val="36"/>
+          <w:szCs w:val="36"/>
+          <w:u w:val="single"/>
+        </w:rPr>
+        <w:t>Project Report</w:t>
+      </w:r>
+    </w:p>
+    <w:p>
+      <w:pPr>
+        <w:jc w:val="center"/>
+      </w:pPr>
+    </w:p>
+    <w:p>
+      <w:pPr>
+        <w:jc w:val="center"/>
+        <w:rPr>
+          <w:sz w:val="28"/>
+          <w:szCs w:val="28"/>
+        </w:rPr>
+      </w:pPr>
+      <w:r>
+        <w:rPr>
+          <w:b/>
+          <w:bCs/>
+          <w:sz w:val="28"/>
+          <w:szCs w:val="28"/>
+        </w:rPr>
+        <w:t>Course Code:</w:t>
+      </w:r>
+      <w:r>
+        <w:rPr>
+          <w:sz w:val="28"/>
+          <w:szCs w:val="28"/>
+        </w:rPr>
+        <w:t xml:space="preserve"> CSE-427</w:t>
+      </w:r>
+    </w:p>
+    <w:p>
+      <w:pPr>
+        <w:jc w:val="center"/>
+        <w:rPr>
+          <w:sz w:val="28"/>
+          <w:szCs w:val="28"/>
+        </w:rPr>
+      </w:pPr>
+      <w:r>
+        <w:rPr>
+          <w:b/>
+          <w:bCs/>
+          <w:sz w:val="28"/>
+          <w:szCs w:val="28"/>
+        </w:rPr>
+        <w:t>Course Name:</w:t>
+      </w:r>
+      <w:r>
+        <w:rPr>
+          <w:sz w:val="28"/>
+          <w:szCs w:val="28"/>
+        </w:rPr>
+        <w:t xml:space="preserve"> Software Quality Assurance and Testing</w:t>
+      </w:r>
+    </w:p>
+    <w:p>
+      <w:pPr>
+        <w:jc w:val="center"/>
+        <w:rPr>
+          <w:sz w:val="28"/>
+          <w:szCs w:val="28"/>
+        </w:rPr>
+      </w:pPr>
+      <w:r>
+        <w:rPr>
+          <w:b/>
+          <w:bCs/>
+          <w:sz w:val="28"/>
+          <w:szCs w:val="28"/>
+        </w:rPr>
+        <w:t>Semester:</w:t>
+      </w:r>
+      <w:r>
+        <w:rPr>
+          <w:sz w:val="28"/>
+          <w:szCs w:val="28"/>
+        </w:rPr>
+        <w:t xml:space="preserve"> Spring’19</w:t>
+      </w:r>
+    </w:p>
+    <w:p>
+      <w:pPr>
+        <w:jc w:val="center"/>
+        <w:rPr>
+          <w:b/>
+          <w:bCs/>
+          <w:sz w:val="28"/>
+          <w:szCs w:val="28"/>
+        </w:rPr>
+      </w:pPr>
+      <w:r>
+        <w:rPr>
+          <w:b/>
+          <w:bCs/>
+          <w:sz w:val="28"/>
+          <w:szCs w:val="28"/>
+        </w:rPr>
+        <w:t xml:space="preserve">Faculty Name: </w:t>
+      </w:r>
+      <w:r>
+        <w:rPr>
+          <w:sz w:val="28"/>
+          <w:szCs w:val="28"/>
+        </w:rPr>
+        <w:t xml:space="preserve">Shaikh </w:t>
+      </w:r>
+      <w:proofErr w:type="spellStart"/>
+      <w:r>
+        <w:rPr>
+          <w:sz w:val="28"/>
+          <w:szCs w:val="28"/>
+        </w:rPr>
+        <w:t>Shawon</w:t>
+      </w:r>
+      <w:proofErr w:type="spellEnd"/>
+      <w:r>
+        <w:rPr>
+          <w:sz w:val="28"/>
+          <w:szCs w:val="28"/>
+        </w:rPr>
+        <w:t xml:space="preserve"> </w:t>
+      </w:r>
+      <w:proofErr w:type="spellStart"/>
+      <w:r>
+        <w:rPr>
+          <w:sz w:val="28"/>
+          <w:szCs w:val="28"/>
+        </w:rPr>
+        <w:t>Arefin</w:t>
+      </w:r>
+      <w:proofErr w:type="spellEnd"/>
+      <w:r>
+        <w:rPr>
+          <w:sz w:val="28"/>
+          <w:szCs w:val="28"/>
+        </w:rPr>
+        <w:t xml:space="preserve"> Shimon</w:t>
+      </w:r>
+    </w:p>
+    <w:p>
+      <w:pPr>
+        <w:jc w:val="center"/>
+        <w:rPr>
+          <w:sz w:val="28"/>
+          <w:szCs w:val="28"/>
+        </w:rPr>
+      </w:pPr>
+      <w:r>
+        <w:rPr>
+          <w:b/>
+          <w:bCs/>
+          <w:sz w:val="28"/>
+          <w:szCs w:val="28"/>
+        </w:rPr>
+        <w:t>Faculty Initial: SAS3</w:t>
+      </w:r>
+    </w:p>
+    <w:p>
+      <w:pPr>
+        <w:jc w:val="center"/>
+        <w:rPr>
+          <w:sz w:val="28"/>
+          <w:szCs w:val="28"/>
+        </w:rPr>
+      </w:pPr>
+    </w:p>
+    <w:p>
+      <w:pPr>
+        <w:jc w:val="center"/>
+        <w:rPr>
+          <w:sz w:val="28"/>
+          <w:szCs w:val="28"/>
+        </w:rPr>
+      </w:pPr>
+      <w:r>
+        <w:rPr>
+          <w:b/>
+          <w:bCs/>
+          <w:sz w:val="28"/>
+          <w:szCs w:val="28"/>
+        </w:rPr>
+        <w:t>Project Name:</w:t>
+      </w:r>
+      <w:r>
+        <w:rPr>
+          <w:sz w:val="28"/>
+          <w:szCs w:val="28"/>
+        </w:rPr>
+        <w:t xml:space="preserve"> Software testing for Client Server Communication</w:t>
+      </w:r>
+    </w:p>
+    <w:p>
+      <w:pPr>
+        <w:jc w:val="center"/>
+        <w:rPr>
+          <w:b/>
+          <w:bCs/>
+          <w:sz w:val="28"/>
+          <w:szCs w:val="28"/>
+        </w:rPr>
+      </w:pPr>
+    </w:p>
+    <w:p>
+      <w:pPr>
+        <w:jc w:val="center"/>
+        <w:rPr>
+          <w:b/>
+          <w:bCs/>
+          <w:sz w:val="28"/>
+          <w:szCs w:val="28"/>
+        </w:rPr>
+      </w:pPr>
+      <w:r>
+        <w:rPr>
+          <w:b/>
+          <w:bCs/>
+          <w:sz w:val="28"/>
+          <w:szCs w:val="28"/>
+        </w:rPr>
+        <w:t>Group Number: 13</w:t>
+      </w:r>
+    </w:p>
+    <w:p>
+      <w:pPr>
+        <w:jc w:val="center"/>
+        <w:rPr>
+          <w:b/>
+          <w:bCs/>
+          <w:sz w:val="28"/>
+          <w:szCs w:val="28"/>
+        </w:rPr>
+      </w:pPr>
+    </w:p>
+    <w:p>
+      <w:pPr>
+        <w:jc w:val="center"/>
+        <w:rPr>
+          <w:b/>
+          <w:bCs/>
+          <w:sz w:val="28"/>
+          <w:szCs w:val="28"/>
+        </w:rPr>
+      </w:pPr>
+      <w:r>
+        <w:rPr>
+          <w:b/>
+          <w:bCs/>
+          <w:sz w:val="28"/>
+          <w:szCs w:val="28"/>
+        </w:rPr>
+        <w:t>Group Members:</w:t>
+      </w:r>
+    </w:p>
+    <w:tbl>
+      <w:tblPr>
+        <w:tblStyle w:val="TableGrid"/>
+        <w:tblW w:w="9265" w:type="dxa"/>
+        <w:tblLook w:val="04A0" w:firstRow="1" w:lastRow="0" w:firstColumn="1" w:lastColumn="0" w:noHBand="0" w:noVBand="1"/>
+      </w:tblPr>
+      <w:tblGrid>
+        <w:gridCol w:w="883"/>
+        <w:gridCol w:w="2329"/>
+        <w:gridCol w:w="1745"/>
+        <w:gridCol w:w="4308"/>
+      </w:tblGrid>
+      <w:tr>
+        <w:tc>
+          <w:tcPr>
+            <w:tcW w:w="889" w:type="dxa"/>
+          </w:tcPr>
+          <w:p>
+            <w:pPr>
+              <w:jc w:val="center"/>
+              <w:rPr>
+                <w:b/>
+                <w:bCs/>
+                <w:sz w:val="28"/>
+                <w:szCs w:val="28"/>
+              </w:rPr>
+            </w:pPr>
+            <w:r>
+              <w:rPr>
+                <w:b/>
+                <w:bCs/>
+                <w:sz w:val="28"/>
+                <w:szCs w:val="28"/>
+              </w:rPr>
+              <w:t>Serial</w:t>
+            </w:r>
+          </w:p>
+        </w:tc>
+        <w:tc>
+          <w:tcPr>
+            <w:tcW w:w="2616" w:type="dxa"/>
+          </w:tcPr>
+          <w:p>
+            <w:pPr>
+              <w:jc w:val="center"/>
+              <w:rPr>
+                <w:b/>
+                <w:bCs/>
+                <w:sz w:val="28"/>
+                <w:szCs w:val="28"/>
+              </w:rPr>
+            </w:pPr>
+            <w:r>
+              <w:rPr>
+                <w:b/>
+                <w:bCs/>
+                <w:sz w:val="28"/>
+                <w:szCs w:val="28"/>
+              </w:rPr>
+              <w:t>Name</w:t>
+            </w:r>
+          </w:p>
+        </w:tc>
+        <w:tc>
+          <w:tcPr>
+            <w:tcW w:w="1781" w:type="dxa"/>
+          </w:tcPr>
+          <w:p>
+            <w:pPr>
+              <w:jc w:val="center"/>
+              <w:rPr>
+                <w:b/>
+                <w:bCs/>
+                <w:sz w:val="28"/>
+                <w:szCs w:val="28"/>
+              </w:rPr>
+            </w:pPr>
+            <w:r>
+              <w:rPr>
+                <w:b/>
+                <w:bCs/>
+                <w:sz w:val="28"/>
+                <w:szCs w:val="28"/>
+              </w:rPr>
+              <w:t>Student ID</w:t>
+            </w:r>
+          </w:p>
+        </w:tc>
+        <w:tc>
+          <w:tcPr>
+            <w:tcW w:w="3979" w:type="dxa"/>
+          </w:tcPr>
+          <w:p>
+            <w:pPr>
+              <w:jc w:val="center"/>
+              <w:rPr>
+                <w:b/>
+                <w:bCs/>
+                <w:sz w:val="28"/>
+                <w:szCs w:val="28"/>
+              </w:rPr>
+            </w:pPr>
+            <w:r>
+              <w:rPr>
+                <w:b/>
+                <w:bCs/>
+                <w:sz w:val="28"/>
+                <w:szCs w:val="28"/>
+              </w:rPr>
+              <w:t>NSU Email</w:t>
+            </w:r>
+          </w:p>
+        </w:tc>
+      </w:tr>
+      <w:tr>
+        <w:tc>
+          <w:tcPr>
+            <w:tcW w:w="889" w:type="dxa"/>
+          </w:tcPr>
+          <w:p>
+            <w:pPr>
+              <w:jc w:val="center"/>
+              <w:rPr>
+                <w:sz w:val="28"/>
+                <w:szCs w:val="28"/>
+              </w:rPr>
+            </w:pPr>
+            <w:r>
+              <w:rPr>
+                <w:sz w:val="28"/>
+                <w:szCs w:val="28"/>
+              </w:rPr>
+              <w:t>1</w:t>
+            </w:r>
+          </w:p>
+        </w:tc>
+        <w:tc>
+          <w:tcPr>
+            <w:tcW w:w="2616" w:type="dxa"/>
+          </w:tcPr>
+          <w:p>
+            <w:pPr>
+              <w:jc w:val="center"/>
+              <w:rPr>
+                <w:sz w:val="28"/>
+                <w:szCs w:val="28"/>
+              </w:rPr>
+            </w:pPr>
+            <w:proofErr w:type="spellStart"/>
+            <w:r>
+              <w:rPr>
+                <w:sz w:val="28"/>
+                <w:szCs w:val="28"/>
+              </w:rPr>
+              <w:t>Khondaker</w:t>
+            </w:r>
+            <w:proofErr w:type="spellEnd"/>
+            <w:r>
+              <w:rPr>
+                <w:sz w:val="28"/>
+                <w:szCs w:val="28"/>
+              </w:rPr>
+              <w:t xml:space="preserve"> </w:t>
+            </w:r>
+            <w:proofErr w:type="spellStart"/>
+            <w:r>
+              <w:rPr>
+                <w:sz w:val="28"/>
+                <w:szCs w:val="28"/>
+              </w:rPr>
+              <w:t>Tanzim</w:t>
+            </w:r>
+            <w:proofErr w:type="spellEnd"/>
+            <w:r>
+              <w:rPr>
+                <w:sz w:val="28"/>
+                <w:szCs w:val="28"/>
+              </w:rPr>
+              <w:t xml:space="preserve"> </w:t>
+            </w:r>
+            <w:proofErr w:type="spellStart"/>
+            <w:r>
+              <w:rPr>
+                <w:sz w:val="28"/>
+                <w:szCs w:val="28"/>
+              </w:rPr>
+              <w:t>Alam</w:t>
+            </w:r>
+            <w:proofErr w:type="spellEnd"/>
+          </w:p>
+        </w:tc>
+        <w:tc>
+          <w:tcPr>
+            <w:tcW w:w="1781" w:type="dxa"/>
+          </w:tcPr>
+          <w:p>
+            <w:pPr>
+              <w:jc w:val="center"/>
+              <w:rPr>
+                <w:sz w:val="28"/>
+                <w:szCs w:val="28"/>
+              </w:rPr>
+            </w:pPr>
+            <w:r>
+              <w:rPr>
+                <w:sz w:val="28"/>
+                <w:szCs w:val="28"/>
+              </w:rPr>
+              <w:t>1421422042</w:t>
+            </w:r>
+          </w:p>
+        </w:tc>
+        <w:tc>
+          <w:tcPr>
+            <w:tcW w:w="3979" w:type="dxa"/>
+          </w:tcPr>
+          <w:p>
+            <w:pPr>
+              <w:jc w:val="center"/>
+              <w:rPr>
+                <w:sz w:val="28"/>
+                <w:szCs w:val="28"/>
+              </w:rPr>
+            </w:pPr>
+            <w:r>
+              <w:rPr>
+                <w:sz w:val="28"/>
+                <w:szCs w:val="28"/>
+              </w:rPr>
+              <w:t>tanzim.khondaker@northsouth.edu</w:t>
+            </w:r>
+          </w:p>
+        </w:tc>
+      </w:tr>
+      <w:tr>
+        <w:tc>
+          <w:tcPr>
+            <w:tcW w:w="889" w:type="dxa"/>
+          </w:tcPr>
+          <w:p>
+            <w:pPr>
+              <w:jc w:val="center"/>
+              <w:rPr>
+                <w:sz w:val="28"/>
+                <w:szCs w:val="28"/>
+              </w:rPr>
+            </w:pPr>
+            <w:r>
+              <w:rPr>
+                <w:sz w:val="28"/>
+                <w:szCs w:val="28"/>
+              </w:rPr>
+              <w:t>2</w:t>
+            </w:r>
+          </w:p>
+        </w:tc>
+        <w:tc>
+          <w:tcPr>
+            <w:tcW w:w="2616" w:type="dxa"/>
+          </w:tcPr>
+          <w:p>
+            <w:pPr>
+              <w:jc w:val="center"/>
+              <w:rPr>
+                <w:sz w:val="28"/>
+                <w:szCs w:val="28"/>
+              </w:rPr>
+            </w:pPr>
+            <w:r>
+              <w:rPr>
+                <w:sz w:val="28"/>
+                <w:szCs w:val="28"/>
+              </w:rPr>
+              <w:t xml:space="preserve">Md </w:t>
+            </w:r>
+            <w:proofErr w:type="spellStart"/>
+            <w:r>
+              <w:rPr>
+                <w:sz w:val="28"/>
+                <w:szCs w:val="28"/>
+              </w:rPr>
+              <w:t>Majedur</w:t>
+            </w:r>
+            <w:proofErr w:type="spellEnd"/>
+            <w:r>
+              <w:rPr>
+                <w:sz w:val="28"/>
+                <w:szCs w:val="28"/>
+              </w:rPr>
+              <w:t xml:space="preserve"> Rahman</w:t>
+            </w:r>
+          </w:p>
+        </w:tc>
+        <w:tc>
+          <w:tcPr>
+            <w:tcW w:w="1781" w:type="dxa"/>
+          </w:tcPr>
+          <w:p>
+            <w:pPr>
+              <w:jc w:val="center"/>
+              <w:rPr>
+                <w:sz w:val="28"/>
+                <w:szCs w:val="28"/>
+              </w:rPr>
+            </w:pPr>
+            <w:r>
+              <w:rPr>
+                <w:sz w:val="28"/>
+                <w:szCs w:val="28"/>
+              </w:rPr>
+              <w:t>1420497042</w:t>
+            </w:r>
+          </w:p>
+        </w:tc>
+        <w:tc>
+          <w:tcPr>
+            <w:tcW w:w="3979" w:type="dxa"/>
+          </w:tcPr>
+          <w:p>
+            <w:pPr>
+              <w:jc w:val="center"/>
+              <w:rPr>
+                <w:sz w:val="28"/>
+                <w:szCs w:val="28"/>
+              </w:rPr>
+            </w:pPr>
+            <w:r>
+              <w:rPr>
+                <w:rStyle w:val="gi"/>
+                <w:sz w:val="28"/>
+                <w:szCs w:val="28"/>
+              </w:rPr>
+              <w:t>majedur.rahman@northsouth.edu</w:t>
+            </w:r>
+          </w:p>
+        </w:tc>
+      </w:tr>
+    </w:tbl>
+    <w:p>
+      <w:pPr>
+        <w:jc w:val="center"/>
+        <w:rPr>
+          <w:sz w:val="28"/>
+          <w:szCs w:val="28"/>
+        </w:rPr>
+      </w:pPr>
+    </w:p>
+    <w:p>
+      <w:pPr>
+        <w:jc w:val="center"/>
+        <w:rPr>
+          <w:sz w:val="28"/>
+          <w:szCs w:val="28"/>
+        </w:rPr>
+      </w:pPr>
+    </w:p>
+    <w:p>
+      <w:pPr>
+        <w:jc w:val="center"/>
+        <w:rPr>
+          <w:sz w:val="28"/>
+          <w:szCs w:val="28"/>
+        </w:rPr>
+      </w:pPr>
+    </w:p>
+    <w:p>
+      <w:pPr>
+        <w:jc w:val="center"/>
+        <w:rPr>
+          <w:rFonts w:eastAsia="Times New Roman"/>
+          <w:sz w:val="28"/>
+          <w:szCs w:val="28"/>
+        </w:rPr>
+      </w:pPr>
+      <w:r>
+        <w:rPr>
+          <w:b/>
+          <w:bCs/>
+          <w:sz w:val="28"/>
+          <w:szCs w:val="28"/>
+        </w:rPr>
+        <w:t>GitHub URL:</w:t>
+      </w:r>
+      <w:r>
+        <w:rPr>
+          <w:sz w:val="28"/>
+          <w:szCs w:val="28"/>
+        </w:rPr>
+        <w:t xml:space="preserve"> </w:t>
+      </w:r>
+      <w:hyperlink r:id="rId7" w:history="1">
+        <w:r>
+          <w:rPr>
+            <w:rFonts w:eastAsia="Times New Roman"/>
+            <w:color w:val="0000FF"/>
+            <w:sz w:val="28"/>
+            <w:szCs w:val="28"/>
+            <w:u w:val="single"/>
+          </w:rPr>
+          <w:t>https://github.com/nsuspring2019cse427/Group13</w:t>
+        </w:r>
+      </w:hyperlink>
+    </w:p>
+    <w:p>
+      <w:pPr>
+        <w:rPr>
+          <w:rStyle w:val="Strong"/>
+          <w:rFonts w:ascii="Times New Roman" w:hAnsi="Times New Roman" w:cs="Times New Roman"/>
+          <w:szCs w:val="24"/>
+        </w:rPr>
+      </w:pPr>
+    </w:p>
+    <w:p>
+      <w:pPr>
+        <w:rPr>
+          <w:rStyle w:val="Strong"/>
+          <w:rFonts w:ascii="Times New Roman" w:hAnsi="Times New Roman" w:cs="Times New Roman"/>
+          <w:szCs w:val="24"/>
+        </w:rPr>
+      </w:pPr>
+      <w:r>
+        <w:rPr>
+          <w:rStyle w:val="Strong"/>
+          <w:rFonts w:ascii="Times New Roman" w:hAnsi="Times New Roman" w:cs="Times New Roman"/>
+          <w:szCs w:val="24"/>
+        </w:rPr>
+        <w:br w:type="page"/>
+      </w:r>
+    </w:p>
+    <w:p>
+      <w:pPr>
+        <w:rPr>
+          <w:rStyle w:val="Strong"/>
+          <w:rFonts w:ascii="Times New Roman" w:hAnsi="Times New Roman" w:cs="Times New Roman"/>
+          <w:szCs w:val="24"/>
+        </w:rPr>
+      </w:pPr>
+    </w:p>
+    <w:p>
+      <w:pPr>
+        <w:rPr>
+          <w:rStyle w:val="Strong"/>
+          <w:rFonts w:ascii="Times New Roman" w:hAnsi="Times New Roman" w:cs="Times New Roman"/>
+          <w:szCs w:val="24"/>
+        </w:rPr>
+      </w:pPr>
     </w:p>
     <w:p>
       <w:pPr>
@@ -599,25 +1409,25 @@
           </mc:Choice>
           <mc:Fallback>
             <w:pict>
-              <v:group w14:anchorId="6CDFEA90" id="Group 12" o:spid="_x0000_s1026" style="position:absolute;margin-left:114.75pt;margin-top:2.3pt;width:196.2pt;height:91.35pt;z-index:251671552" coordsize="24917,11601" o:gfxdata="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">
-                <v:group id="Group 7" o:spid="_x0000_s1027" style="position:absolute;left:571;width:4521;height:8686" coordsize="4521,8686" o:gfxdata="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">
-                  <v:roundrect id="Rounded Rectangle 1" o:spid="_x0000_s1028" style="position:absolute;width:4521;height:8686;visibility:visible;mso-wrap-style:square;v-text-anchor:middle" arcsize="10923f" o:gfxdata="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" fillcolor="white [3212]" strokecolor="#1f3763 [1604]" strokeweight="1pt">
+              <v:group w14:anchorId="6CDFEA90" id="Group 12" o:spid="_x0000_s1026" style="position:absolute;margin-left:114.75pt;margin-top:2.3pt;width:196.2pt;height:91.35pt;z-index:251671552" coordsize="24917,11601" o:gfxdata="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">
+                <v:group id="Group 7" o:spid="_x0000_s1027" style="position:absolute;left:571;width:4521;height:8686" coordsize="4521,8686" o:gfxdata="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">
+                  <v:roundrect id="Rounded Rectangle 1" o:spid="_x0000_s1028" style="position:absolute;width:4521;height:8686;visibility:visible;mso-wrap-style:square;v-text-anchor:middle" arcsize="10923f" o:gfxdata="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" fillcolor="white [3212]" strokecolor="#1f3763 [1604]" strokeweight="1pt">
                     <v:stroke joinstyle="miter"/>
                   </v:roundrect>
-                  <v:oval id="Oval 2" o:spid="_x0000_s1029" style="position:absolute;left:1885;top:7658;width:747;height:814;visibility:visible;mso-wrap-style:square;v-text-anchor:middle" o:gfxdata="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" fillcolor="#4472c4 [3204]" strokecolor="#1f3763 [1604]" strokeweight="1pt">
+                  <v:oval id="Oval 2" o:spid="_x0000_s1029" style="position:absolute;left:1885;top:7658;width:747;height:814;visibility:visible;mso-wrap-style:square;v-text-anchor:middle" o:gfxdata="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" fillcolor="#4472c4 [3204]" strokecolor="#1f3763 [1604]" strokeweight="1pt">
                     <v:stroke joinstyle="miter"/>
                   </v:oval>
                 </v:group>
-                <v:group id="Group 6" o:spid="_x0000_s1030" style="position:absolute;left:18230;width:6687;height:8115" coordsize="6686,8115" o:gfxdata="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">
-                  <v:shape id="Equal 3" o:spid="_x0000_s1031" style="position:absolute;width:6686;height:3429;visibility:visible;mso-wrap-style:square;v-text-anchor:middle" coordsize="668655,342900" o:gfxdata="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" path="m88630,70637r491395,l580025,151287r-491395,l88630,70637xm88630,191613r491395,l580025,272263r-491395,l88630,191613xe" fillcolor="#4472c4 [3204]" strokecolor="#1f3763 [1604]" strokeweight="1pt">
+                <v:group id="Group 6" o:spid="_x0000_s1030" style="position:absolute;left:18230;width:6687;height:8115" coordsize="6686,8115" o:gfxdata="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">
+                  <v:shape id="Equal 3" o:spid="_x0000_s1031" style="position:absolute;width:6686;height:3429;visibility:visible;mso-wrap-style:square;v-text-anchor:middle" coordsize="668655,342900" o:gfxdata="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" path="m88630,70637r491395,l580025,151287r-491395,l88630,70637xm88630,191613r491395,l580025,272263r-491395,l88630,191613xe" fillcolor="#4472c4 [3204]" strokecolor="#1f3763 [1604]" strokeweight="1pt">
                     <v:stroke joinstyle="miter"/>
                     <v:path arrowok="t" o:connecttype="custom" o:connectlocs="88630,70637;580025,70637;580025,151287;88630,151287;88630,70637;88630,191613;580025,191613;580025,272263;88630,272263;88630,191613" o:connectangles="0,0,0,0,0,0,0,0,0,0"/>
                   </v:shape>
-                  <v:shape id="Equal 4" o:spid="_x0000_s1032" style="position:absolute;top:2343;width:6686;height:3429;visibility:visible;mso-wrap-style:square;v-text-anchor:middle" coordsize="668655,342900" o:gfxdata="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" path="m88630,70637r491395,l580025,151287r-491395,l88630,70637xm88630,191613r491395,l580025,272263r-491395,l88630,191613xe" fillcolor="#4472c4 [3204]" strokecolor="#1f3763 [1604]" strokeweight="1pt">
+                  <v:shape id="Equal 4" o:spid="_x0000_s1032" style="position:absolute;top:2343;width:6686;height:3429;visibility:visible;mso-wrap-style:square;v-text-anchor:middle" coordsize="668655,342900" o:gfxdata="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" path="m88630,70637r491395,l580025,151287r-491395,l88630,70637xm88630,191613r491395,l580025,272263r-491395,l88630,191613xe" fillcolor="#4472c4 [3204]" strokecolor="#1f3763 [1604]" strokeweight="1pt">
                     <v:stroke joinstyle="miter"/>
                     <v:path arrowok="t" o:connecttype="custom" o:connectlocs="88630,70637;580025,70637;580025,151287;88630,151287;88630,70637;88630,191613;580025,191613;580025,272263;88630,272263;88630,191613" o:connectangles="0,0,0,0,0,0,0,0,0,0"/>
                   </v:shape>
-                  <v:shape id="Equal 5" o:spid="_x0000_s1033" style="position:absolute;top:4686;width:6686;height:3429;visibility:visible;mso-wrap-style:square;v-text-anchor:middle" coordsize="668655,342900" o:gfxdata="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" path="m88630,70637r491395,l580025,151287r-491395,l88630,70637xm88630,191613r491395,l580025,272263r-491395,l88630,191613xe" fillcolor="#4472c4 [3204]" strokecolor="#1f3763 [1604]" strokeweight="1pt">
+                  <v:shape id="Equal 5" o:spid="_x0000_s1033" style="position:absolute;top:4686;width:6686;height:3429;visibility:visible;mso-wrap-style:square;v-text-anchor:middle" coordsize="668655,342900" o:gfxdata="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" path="m88630,70637r491395,l580025,151287r-491395,l88630,70637xm88630,191613r491395,l580025,272263r-491395,l88630,191613xe" fillcolor="#4472c4 [3204]" strokecolor="#1f3763 [1604]" strokeweight="1pt">
                     <v:stroke joinstyle="miter"/>
                     <v:path arrowok="t" o:connecttype="custom" o:connectlocs="88630,70637;580025,70637;580025,151287;88630,151287;88630,70637;88630,191613;580025,191613;580025,272263;88630,272263;88630,191613" o:connectangles="0,0,0,0,0,0,0,0,0,0"/>
                   </v:shape>
@@ -626,17 +1436,17 @@
                   <v:path arrowok="t" fillok="f" o:connecttype="none"/>
                   <o:lock v:ext="edit" shapetype="t"/>
                 </v:shapetype>
-                <v:shape id="Straight Arrow Connector 8" o:spid="_x0000_s1034" type="#_x0000_t32" style="position:absolute;left:6115;top:3143;width:12515;height:0;visibility:visible;mso-wrap-style:square" o:connectortype="straight" o:gfxdata="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" strokecolor="#4472c4 [3204]" strokeweight="1.75pt">
+                <v:shape id="Straight Arrow Connector 8" o:spid="_x0000_s1034" type="#_x0000_t32" style="position:absolute;left:6115;top:3143;width:12515;height:0;visibility:visible;mso-wrap-style:square" o:connectortype="straight" o:gfxdata="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" strokecolor="#4472c4 [3204]" strokeweight="1.75pt">
                   <v:stroke endarrow="block" joinstyle="miter" endcap="round"/>
                 </v:shape>
-                <v:shape id="Straight Arrow Connector 9" o:spid="_x0000_s1035" type="#_x0000_t32" style="position:absolute;left:5715;top:3886;width:12858;height:0;flip:x;visibility:visible;mso-wrap-style:square" o:connectortype="straight" o:gfxdata="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" strokecolor="#4472c4 [3204]" strokeweight="1.75pt">
+                <v:shape id="Straight Arrow Connector 9" o:spid="_x0000_s1035" type="#_x0000_t32" style="position:absolute;left:5715;top:3886;width:12858;height:0;flip:x;visibility:visible;mso-wrap-style:square" o:connectortype="straight" o:gfxdata="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" strokecolor="#4472c4 [3204]" strokeweight="1.75pt">
                   <v:stroke endarrow="block" joinstyle="miter" endcap="round"/>
                 </v:shape>
                 <v:shapetype id="_x0000_t202" coordsize="21600,21600" o:spt="202" path="m,l,21600r21600,l21600,xe">
                   <v:stroke joinstyle="miter"/>
                   <v:path gradientshapeok="t" o:connecttype="rect"/>
                 </v:shapetype>
-                <v:shape id="Text Box 10" o:spid="_x0000_s1036" type="#_x0000_t202" style="position:absolute;top:8858;width:6400;height:2743;visibility:visible;mso-wrap-style:square;v-text-anchor:top" o:gfxdata="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" fillcolor="white [3201]" stroked="f" strokeweight=".5pt">
+                <v:shape id="Text Box 10" o:spid="_x0000_s1036" type="#_x0000_t202" style="position:absolute;top:8858;width:6400;height:2743;visibility:visible;mso-wrap-style:square;v-text-anchor:top" o:gfxdata="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" fillcolor="white [3201]" stroked="f" strokeweight=".5pt">
                   <v:textbox>
                     <w:txbxContent>
                       <w:p>
@@ -655,7 +1465,7 @@
                     </w:txbxContent>
                   </v:textbox>
                 </v:shape>
-                <v:shape id="Text Box 11" o:spid="_x0000_s1037" type="#_x0000_t202" style="position:absolute;left:18345;top:8801;width:6400;height:2743;visibility:visible;mso-wrap-style:square;v-text-anchor:top" o:gfxdata="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" fillcolor="white [3201]" stroked="f" strokeweight=".5pt">
+                <v:shape id="Text Box 11" o:spid="_x0000_s1037" type="#_x0000_t202" style="position:absolute;left:18345;top:8801;width:6400;height:2743;visibility:visible;mso-wrap-style:square;v-text-anchor:top" o:gfxdata="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" fillcolor="white [3201]" stroked="f" strokeweight=".5pt">
                   <v:textbox>
                     <w:txbxContent>
                       <w:p>
@@ -1140,45 +1950,28 @@
           <w:b/>
           <w:bCs/>
         </w:rPr>
-        <w:t>ISP for validateUser</w:t>
-      </w:r>
-      <w:r>
+        <w:t>ISP for validateUserPassword:</w:t>
+      </w:r>
+    </w:p>
+    <w:p/>
+    <w:p>
+      <w:pPr>
         <w:rPr>
           <w:b/>
           <w:bCs/>
         </w:rPr>
-        <w:t>Password</w:t>
-      </w:r>
+      </w:pPr>
       <w:r>
         <w:rPr>
           <w:b/>
           <w:bCs/>
         </w:rPr>
-        <w:t>:</w:t>
-      </w:r>
-    </w:p>
-    <w:p/>
-    <w:p>
-      <w:pPr>
-        <w:rPr>
-          <w:b/>
-          <w:bCs/>
-        </w:rPr>
-      </w:pPr>
-      <w:r>
-        <w:rPr>
-          <w:b/>
-          <w:bCs/>
-        </w:rPr>
         <w:t>One parameter:</w:t>
       </w:r>
     </w:p>
     <w:p>
       <w:r>
-        <w:t>u</w:t>
-      </w:r>
-      <w:r>
-        <w:t>ser</w:t>
+        <w:t>user</w:t>
       </w:r>
     </w:p>
     <w:p/>
@@ -1264,21 +2057,28 @@
           <w:b/>
           <w:bCs/>
         </w:rPr>
-        <w:t>ISP for validateUser</w:t>
-      </w:r>
-      <w:r>
+        <w:t>ISP for validateUserEmail:</w:t>
+      </w:r>
+    </w:p>
+    <w:p/>
+    <w:p>
+      <w:pPr>
         <w:rPr>
           <w:b/>
           <w:bCs/>
         </w:rPr>
-        <w:t>Email</w:t>
-      </w:r>
+      </w:pPr>
       <w:r>
         <w:rPr>
           <w:b/>
           <w:bCs/>
         </w:rPr>
-        <w:t>:</w:t>
+        <w:t>One parameter:</w:t>
+      </w:r>
+    </w:p>
+    <w:p>
+      <w:r>
+        <w:t>user</w:t>
       </w:r>
     </w:p>
     <w:p/>
@@ -1294,51 +2094,23 @@
           <w:b/>
           <w:bCs/>
         </w:rPr>
-        <w:t>One parameter:</w:t>
-      </w:r>
-    </w:p>
-    <w:p>
-      <w:r>
-        <w:t>user</w:t>
+        <w:t>Characteristics:</w:t>
+      </w:r>
+    </w:p>
+    <w:p>
+      <w:r>
+        <w:t>Last part of UserEmail has “@northsouth.edu”</w:t>
+      </w:r>
+    </w:p>
+    <w:p>
+      <w:r>
+        <w:t>(true, false)</w:t>
       </w:r>
     </w:p>
     <w:p/>
     <w:p>
-      <w:pPr>
-        <w:rPr>
-          <w:b/>
-          <w:bCs/>
-        </w:rPr>
-      </w:pPr>
-      <w:r>
-        <w:rPr>
-          <w:b/>
-          <w:bCs/>
-        </w:rPr>
-        <w:t>Characteristics:</w:t>
-      </w:r>
-    </w:p>
-    <w:p>
-      <w:r>
-        <w:t xml:space="preserve">Last part of </w:t>
-      </w:r>
-      <w:r>
-        <w:t>User</w:t>
-      </w:r>
-      <w:r>
-        <w:t>Email</w:t>
-      </w:r>
-      <w:r>
-        <w:t xml:space="preserve"> </w:t>
-      </w:r>
-      <w:r>
-        <w:t>ha</w:t>
-      </w:r>
-      <w:r>
-        <w:t xml:space="preserve">s </w:t>
-      </w:r>
-      <w:r>
-        <w:t>“@northsouth.edu”</w:t>
+      <w:r>
+        <w:t>Email is valid</w:t>
       </w:r>
     </w:p>
     <w:p>
@@ -1349,7 +2121,7 @@
     <w:p/>
     <w:p>
       <w:r>
-        <w:t>Email is valid</w:t>
+        <w:t>Email is invalid</w:t>
       </w:r>
     </w:p>
     <w:p>
@@ -1360,27 +2132,7 @@
     <w:p/>
     <w:p>
       <w:r>
-        <w:t>Email</w:t>
-      </w:r>
-      <w:r>
-        <w:t xml:space="preserve"> is invalid</w:t>
-      </w:r>
-    </w:p>
-    <w:p>
-      <w:r>
-        <w:t>(true, false)</w:t>
-      </w:r>
-    </w:p>
-    <w:p/>
-    <w:p>
-      <w:r>
-        <w:t>User</w:t>
-      </w:r>
-      <w:r>
-        <w:t>Email</w:t>
-      </w:r>
-      <w:r>
-        <w:t xml:space="preserve"> is empty</w:t>
+        <w:t>UserEmail is empty</w:t>
       </w:r>
     </w:p>
     <w:p>
@@ -1424,21 +2176,7 @@
           <w:b/>
           <w:bCs/>
         </w:rPr>
-        <w:t xml:space="preserve">ISP for </w:t>
-      </w:r>
-      <w:r>
-        <w:rPr>
-          <w:b/>
-          <w:bCs/>
-        </w:rPr>
-        <w:t>signUpUser</w:t>
-      </w:r>
-      <w:r>
-        <w:rPr>
-          <w:b/>
-          <w:bCs/>
-        </w:rPr>
-        <w:t>:</w:t>
+        <w:t>ISP for signUpUser:</w:t>
       </w:r>
     </w:p>
     <w:p/>
@@ -2590,29 +3328,22 @@
           <w:b/>
           <w:bCs/>
         </w:rPr>
-        <w:t>No</w:t>
-      </w:r>
-      <w:r>
+        <w:t>No parameter</w:t>
+      </w:r>
+    </w:p>
+    <w:p/>
+    <w:p>
+      <w:pPr>
         <w:rPr>
           <w:b/>
           <w:bCs/>
         </w:rPr>
-        <w:t xml:space="preserve"> parameter</w:t>
-      </w:r>
-    </w:p>
-    <w:p/>
-    <w:p>
-      <w:pPr>
+      </w:pPr>
+      <w:r>
         <w:rPr>
           <w:b/>
           <w:bCs/>
         </w:rPr>
-      </w:pPr>
-      <w:r>
-        <w:rPr>
-          <w:b/>
-          <w:bCs/>
-        </w:rPr>
         <w:t>Characteristics:</w:t>
       </w:r>
     </w:p>
@@ -2634,10 +3365,7 @@
         <w:t>userList</w:t>
       </w:r>
       <w:r>
-        <w:t>,</w:t>
-      </w:r>
-      <w:r>
-        <w:t xml:space="preserve"> </w:t>
+        <w:t xml:space="preserve">, </w:t>
       </w:r>
       <w:r>
         <w:rPr>
@@ -2746,7 +3474,7 @@
                     <pic:cNvPicPr/>
                   </pic:nvPicPr>
                   <pic:blipFill>
-                    <a:blip r:embed="rId6">
+                    <a:blip r:embed="rId8">
                       <a:extLst>
                         <a:ext uri="{28A0092B-C50C-407E-A947-70E740481C1C}">
                           <a14:useLocalDpi xmlns:a14="http://schemas.microsoft.com/office/drawing/2010/main" val="0"/>
@@ -2797,30 +3525,86 @@
         <w:rPr>
           <w:rStyle w:val="Strong"/>
           <w:rFonts w:ascii="Times New Roman" w:hAnsi="Times New Roman" w:cs="Times New Roman"/>
-          <w:szCs w:val="24"/>
-        </w:rPr>
-      </w:pPr>
-      <w:r>
-        <w:rPr>
-          <w:rStyle w:val="Strong"/>
-          <w:rFonts w:ascii="Times New Roman" w:hAnsi="Times New Roman" w:cs="Times New Roman"/>
-          <w:szCs w:val="24"/>
-        </w:rPr>
-        <w:t xml:space="preserve">Figure1: </w:t>
-      </w:r>
-      <w:r>
-        <w:rPr>
-          <w:rStyle w:val="Strong"/>
-          <w:rFonts w:ascii="Times New Roman" w:hAnsi="Times New Roman" w:cs="Times New Roman"/>
           <w:b w:val="0"/>
           <w:bCs w:val="0"/>
           <w:szCs w:val="24"/>
         </w:rPr>
+      </w:pPr>
+      <w:r>
+        <w:rPr>
+          <w:rStyle w:val="Strong"/>
+          <w:rFonts w:ascii="Times New Roman" w:hAnsi="Times New Roman" w:cs="Times New Roman"/>
+          <w:szCs w:val="24"/>
+        </w:rPr>
+        <w:t xml:space="preserve">Figure1: </w:t>
+      </w:r>
+      <w:r>
+        <w:rPr>
+          <w:rStyle w:val="Strong"/>
+          <w:rFonts w:ascii="Times New Roman" w:hAnsi="Times New Roman" w:cs="Times New Roman"/>
+          <w:b w:val="0"/>
+          <w:bCs w:val="0"/>
+          <w:szCs w:val="24"/>
+        </w:rPr>
         <w:t>Sample screenshot of one of the tested methods.</w:t>
       </w:r>
     </w:p>
     <w:p>
       <w:pPr>
+        <w:jc w:val="center"/>
+        <w:rPr>
+          <w:rStyle w:val="Strong"/>
+          <w:rFonts w:ascii="Times New Roman" w:hAnsi="Times New Roman" w:cs="Times New Roman"/>
+          <w:b w:val="0"/>
+          <w:bCs w:val="0"/>
+          <w:szCs w:val="24"/>
+        </w:rPr>
+      </w:pPr>
+    </w:p>
+    <w:p>
+      <w:pPr>
+        <w:jc w:val="center"/>
+        <w:rPr>
+          <w:rStyle w:val="Strong"/>
+          <w:rFonts w:ascii="Times New Roman" w:hAnsi="Times New Roman" w:cs="Times New Roman"/>
+          <w:szCs w:val="24"/>
+        </w:rPr>
+      </w:pPr>
+    </w:p>
+    <w:p>
+      <w:pPr>
+        <w:jc w:val="center"/>
+        <w:rPr>
+          <w:rStyle w:val="Strong"/>
+          <w:rFonts w:ascii="Times New Roman" w:hAnsi="Times New Roman" w:cs="Times New Roman"/>
+          <w:szCs w:val="24"/>
+        </w:rPr>
+      </w:pPr>
+    </w:p>
+    <w:p>
+      <w:pPr>
+        <w:jc w:val="center"/>
+        <w:rPr>
+          <w:rStyle w:val="Strong"/>
+          <w:rFonts w:ascii="Times New Roman" w:hAnsi="Times New Roman" w:cs="Times New Roman"/>
+          <w:szCs w:val="24"/>
+        </w:rPr>
+      </w:pPr>
+    </w:p>
+    <w:p>
+      <w:pPr>
+        <w:jc w:val="center"/>
+        <w:rPr>
+          <w:rStyle w:val="Strong"/>
+          <w:rFonts w:ascii="Times New Roman" w:hAnsi="Times New Roman" w:cs="Times New Roman"/>
+          <w:szCs w:val="24"/>
+        </w:rPr>
+      </w:pPr>
+      <w:bookmarkStart w:id="0" w:name="_GoBack"/>
+      <w:bookmarkEnd w:id="0"/>
+    </w:p>
+    <w:p>
+      <w:pPr>
         <w:rPr>
           <w:rFonts w:eastAsia="Microsoft YaHei"/>
         </w:rPr>
@@ -2836,8 +3620,9 @@
     <w:p>
       <w:pPr>
         <w:rPr>
-          <w:rStyle w:val="Strong"/>
-          <w:rFonts w:ascii="Times New Roman" w:hAnsi="Times New Roman" w:cs="Times New Roman"/>
+          <w:rFonts w:ascii="Times New Roman" w:hAnsi="Times New Roman" w:cs="Times New Roman"/>
+          <w:b/>
+          <w:bCs/>
           <w:sz w:val="28"/>
           <w:szCs w:val="28"/>
           <w:u w:val="single"/>
@@ -2891,36 +3676,7 @@
           <w:szCs w:val="28"/>
           <w:u w:val="single"/>
         </w:rPr>
-        <w:t>:</w:t>
-      </w:r>
-    </w:p>
-    <w:p>
-      <w:pPr>
-        <w:rPr>
-          <w:rStyle w:val="Strong"/>
-          <w:rFonts w:ascii="Times New Roman" w:hAnsi="Times New Roman" w:cs="Times New Roman"/>
-          <w:szCs w:val="24"/>
-          <w:u w:val="single"/>
-        </w:rPr>
-      </w:pPr>
-    </w:p>
-    <w:p/>
-    <w:p>
-      <w:pPr>
-        <w:spacing w:after="240"/>
-        <w:rPr>
-          <w:rFonts w:ascii="Times New Roman" w:eastAsia="Times New Roman" w:hAnsi="Times New Roman" w:cs="Times New Roman"/>
-          <w:szCs w:val="24"/>
-          <w:lang w:bidi="bn-BD"/>
-        </w:rPr>
-      </w:pPr>
-      <w:r>
-        <w:rPr>
-          <w:rFonts w:ascii="Times New Roman" w:eastAsia="Times New Roman" w:hAnsi="Times New Roman" w:cs="Times New Roman"/>
-          <w:szCs w:val="24"/>
-          <w:lang w:bidi="bn-BD"/>
-        </w:rPr>
-        <w:br/>
+        <w:t>s (CFGs):</w:t>
       </w:r>
       <w:r>
         <w:rPr>
@@ -2955,7 +3711,7 @@
                     </pic:cNvPicPr>
                   </pic:nvPicPr>
                   <pic:blipFill>
-                    <a:blip r:embed="rId7">
+                    <a:blip r:embed="rId9">
                       <a:extLst>
                         <a:ext uri="{28A0092B-C50C-407E-A947-70E740481C1C}">
                           <a14:useLocalDpi xmlns:a14="http://schemas.microsoft.com/office/drawing/2010/main" val="0"/>
@@ -3015,29 +3771,7 @@
           <w:szCs w:val="24"/>
           <w:lang w:bidi="bn-BD"/>
         </w:rPr>
-        <w:t>Graph</w:t>
-      </w:r>
-      <w:r>
-        <w:rPr>
-          <w:rFonts w:eastAsia="Times New Roman" w:cs="Arial"/>
-          <w:b/>
-          <w:bCs/>
-          <w:color w:val="000000"/>
-          <w:szCs w:val="24"/>
-          <w:lang w:bidi="bn-BD"/>
-        </w:rPr>
-        <w:t>1</w:t>
-      </w:r>
-      <w:r>
-        <w:rPr>
-          <w:rFonts w:eastAsia="Times New Roman" w:cs="Arial"/>
-          <w:b/>
-          <w:bCs/>
-          <w:color w:val="000000"/>
-          <w:szCs w:val="24"/>
-          <w:lang w:bidi="bn-BD"/>
-        </w:rPr>
-        <w:t xml:space="preserve">: </w:t>
+        <w:t xml:space="preserve">Graph1: </w:t>
       </w:r>
       <w:r>
         <w:rPr>
@@ -3101,7 +3835,7 @@
                     <pic:cNvPicPr preferRelativeResize="0"/>
                   </pic:nvPicPr>
                   <pic:blipFill>
-                    <a:blip r:embed="rId8"/>
+                    <a:blip r:embed="rId10"/>
                     <a:srcRect/>
                     <a:stretch>
                       <a:fillRect/>
@@ -3223,7 +3957,7 @@
                     </pic:cNvPicPr>
                   </pic:nvPicPr>
                   <pic:blipFill>
-                    <a:blip r:embed="rId9">
+                    <a:blip r:embed="rId11">
                       <a:extLst>
                         <a:ext uri="{28A0092B-C50C-407E-A947-70E740481C1C}">
                           <a14:useLocalDpi xmlns:a14="http://schemas.microsoft.com/office/drawing/2010/main" val="0"/>
@@ -3390,7 +4124,7 @@
                     </pic:cNvPicPr>
                   </pic:nvPicPr>
                   <pic:blipFill>
-                    <a:blip r:embed="rId10">
+                    <a:blip r:embed="rId12">
                       <a:extLst>
                         <a:ext uri="{28A0092B-C50C-407E-A947-70E740481C1C}">
                           <a14:useLocalDpi xmlns:a14="http://schemas.microsoft.com/office/drawing/2010/main" val="0"/>
@@ -3534,7 +4268,7 @@
                     </pic:cNvPicPr>
                   </pic:nvPicPr>
                   <pic:blipFill>
-                    <a:blip r:embed="rId11">
+                    <a:blip r:embed="rId13">
                       <a:extLst>
                         <a:ext uri="{28A0092B-C50C-407E-A947-70E740481C1C}">
                           <a14:useLocalDpi xmlns:a14="http://schemas.microsoft.com/office/drawing/2010/main" val="0"/>
@@ -3742,7 +4476,7 @@
                     <pic:cNvPicPr/>
                   </pic:nvPicPr>
                   <pic:blipFill>
-                    <a:blip r:embed="rId12" cstate="print">
+                    <a:blip r:embed="rId14" cstate="print">
                       <a:extLst>
                         <a:ext uri="{28A0092B-C50C-407E-A947-70E740481C1C}">
                           <a14:useLocalDpi xmlns:a14="http://schemas.microsoft.com/office/drawing/2010/main" val="0"/>
@@ -3915,7 +4649,7 @@
                     <pic:cNvPicPr/>
                   </pic:nvPicPr>
                   <pic:blipFill>
-                    <a:blip r:embed="rId13" cstate="print">
+                    <a:blip r:embed="rId15" cstate="print">
                       <a:extLst>
                         <a:ext uri="{28A0092B-C50C-407E-A947-70E740481C1C}">
                           <a14:useLocalDpi xmlns:a14="http://schemas.microsoft.com/office/drawing/2010/main" val="0"/>
@@ -4017,408 +4751,12 @@
     </w:p>
     <w:p/>
     <w:p/>
-    <w:p/>
-    <w:p/>
-    <w:p/>
-    <w:p/>
-    <w:p/>
-    <w:p/>
-    <w:p/>
-    <w:p/>
-    <w:p/>
-    <w:p/>
-    <w:p/>
-    <w:p/>
-    <w:p/>
-    <w:p>
-      <w:pPr>
-        <w:rPr>
-          <w:b/>
-          <w:bCs/>
-          <w:sz w:val="32"/>
-          <w:szCs w:val="40"/>
-          <w:u w:val="single"/>
-        </w:rPr>
-      </w:pPr>
-      <w:r>
-        <w:rPr>
-          <w:b/>
-          <w:bCs/>
-          <w:sz w:val="32"/>
-          <w:szCs w:val="40"/>
-          <w:u w:val="single"/>
-        </w:rPr>
-        <w:t>Project Report</w:t>
-      </w:r>
-    </w:p>
-    <w:p/>
-    <w:p>
-      <w:r>
-        <w:rPr>
-          <w:b/>
-          <w:bCs/>
-        </w:rPr>
-        <w:t>Course Code:</w:t>
-      </w:r>
-      <w:r>
-        <w:t xml:space="preserve"> CSE-427</w:t>
-      </w:r>
-    </w:p>
-    <w:p>
-      <w:r>
-        <w:rPr>
-          <w:b/>
-          <w:bCs/>
-        </w:rPr>
-        <w:t>Course Name:</w:t>
-      </w:r>
-      <w:r>
-        <w:t xml:space="preserve"> Software Quality Assurance and Testing</w:t>
-      </w:r>
-    </w:p>
-    <w:p>
-      <w:r>
-        <w:rPr>
-          <w:b/>
-          <w:bCs/>
-        </w:rPr>
-        <w:t>Semester:</w:t>
-      </w:r>
-      <w:r>
-        <w:t xml:space="preserve"> Spring’19</w:t>
-      </w:r>
-    </w:p>
-    <w:p>
-      <w:pPr>
-        <w:rPr>
-          <w:b/>
-          <w:bCs/>
-        </w:rPr>
-      </w:pPr>
-      <w:r>
-        <w:rPr>
-          <w:b/>
-          <w:bCs/>
-        </w:rPr>
-        <w:t xml:space="preserve">Faculty Name: </w:t>
-      </w:r>
-      <w:r>
-        <w:t>Shaikh Shawon Arefin Shimon</w:t>
-      </w:r>
-    </w:p>
-    <w:p>
-      <w:r>
-        <w:rPr>
-          <w:b/>
-          <w:bCs/>
-        </w:rPr>
-        <w:t>Faculty Initial: SAS3</w:t>
-      </w:r>
-    </w:p>
-    <w:p/>
-    <w:p>
-      <w:r>
-        <w:rPr>
-          <w:b/>
-          <w:bCs/>
-        </w:rPr>
-        <w:t>Project Name:</w:t>
-      </w:r>
-      <w:r>
-        <w:t xml:space="preserve"> Software testing for Client Server Communication</w:t>
-      </w:r>
-    </w:p>
-    <w:p>
-      <w:pPr>
-        <w:rPr>
-          <w:b/>
-          <w:bCs/>
-        </w:rPr>
-      </w:pPr>
-    </w:p>
-    <w:p>
-      <w:pPr>
-        <w:rPr>
-          <w:b/>
-          <w:bCs/>
-        </w:rPr>
-      </w:pPr>
-      <w:r>
-        <w:rPr>
-          <w:b/>
-          <w:bCs/>
-        </w:rPr>
-        <w:t>Group</w:t>
-      </w:r>
-      <w:r>
-        <w:rPr>
-          <w:b/>
-          <w:bCs/>
-        </w:rPr>
-        <w:t xml:space="preserve"> Number</w:t>
-      </w:r>
-      <w:r>
-        <w:rPr>
-          <w:b/>
-          <w:bCs/>
-        </w:rPr>
-        <w:t>: 13</w:t>
-      </w:r>
-    </w:p>
-    <w:p>
-      <w:pPr>
-        <w:rPr>
-          <w:b/>
-          <w:bCs/>
-        </w:rPr>
-      </w:pPr>
-      <w:r>
-        <w:rPr>
-          <w:b/>
-          <w:bCs/>
-        </w:rPr>
-        <w:t>Group Members:</w:t>
-      </w:r>
-    </w:p>
-    <w:tbl>
-      <w:tblPr>
-        <w:tblStyle w:val="TableGrid"/>
-        <w:tblW w:w="9265" w:type="dxa"/>
-        <w:tblLook w:val="04A0" w:firstRow="1" w:lastRow="0" w:firstColumn="1" w:lastColumn="0" w:noHBand="0" w:noVBand="1"/>
-      </w:tblPr>
-      <w:tblGrid>
-        <w:gridCol w:w="889"/>
-        <w:gridCol w:w="2616"/>
-        <w:gridCol w:w="1781"/>
-        <w:gridCol w:w="3979"/>
-      </w:tblGrid>
-      <w:tr>
-        <w:tc>
-          <w:tcPr>
-            <w:tcW w:w="889" w:type="dxa"/>
-          </w:tcPr>
-          <w:p>
-            <w:pPr>
-              <w:jc w:val="center"/>
-              <w:rPr>
-                <w:b/>
-                <w:bCs/>
-              </w:rPr>
-            </w:pPr>
-            <w:r>
-              <w:rPr>
-                <w:b/>
-                <w:bCs/>
-              </w:rPr>
-              <w:t>Serial</w:t>
-            </w:r>
-          </w:p>
-        </w:tc>
-        <w:tc>
-          <w:tcPr>
-            <w:tcW w:w="2616" w:type="dxa"/>
-          </w:tcPr>
-          <w:p>
-            <w:pPr>
-              <w:jc w:val="center"/>
-              <w:rPr>
-                <w:b/>
-                <w:bCs/>
-              </w:rPr>
-            </w:pPr>
-            <w:r>
-              <w:rPr>
-                <w:b/>
-                <w:bCs/>
-              </w:rPr>
-              <w:t>Name</w:t>
-            </w:r>
-          </w:p>
-        </w:tc>
-        <w:tc>
-          <w:tcPr>
-            <w:tcW w:w="1781" w:type="dxa"/>
-          </w:tcPr>
-          <w:p>
-            <w:pPr>
-              <w:jc w:val="center"/>
-              <w:rPr>
-                <w:b/>
-                <w:bCs/>
-              </w:rPr>
-            </w:pPr>
-            <w:r>
-              <w:rPr>
-                <w:b/>
-                <w:bCs/>
-              </w:rPr>
-              <w:t>Student ID</w:t>
-            </w:r>
-          </w:p>
-        </w:tc>
-        <w:tc>
-          <w:tcPr>
-            <w:tcW w:w="3979" w:type="dxa"/>
-          </w:tcPr>
-          <w:p>
-            <w:pPr>
-              <w:jc w:val="center"/>
-              <w:rPr>
-                <w:b/>
-                <w:bCs/>
-              </w:rPr>
-            </w:pPr>
-            <w:r>
-              <w:rPr>
-                <w:b/>
-                <w:bCs/>
-              </w:rPr>
-              <w:t>NSU Email</w:t>
-            </w:r>
-          </w:p>
-        </w:tc>
-      </w:tr>
-      <w:tr>
-        <w:tc>
-          <w:tcPr>
-            <w:tcW w:w="889" w:type="dxa"/>
-          </w:tcPr>
-          <w:p>
-            <w:pPr>
-              <w:jc w:val="center"/>
-            </w:pPr>
-            <w:r>
-              <w:t>1</w:t>
-            </w:r>
-          </w:p>
-        </w:tc>
-        <w:tc>
-          <w:tcPr>
-            <w:tcW w:w="2616" w:type="dxa"/>
-          </w:tcPr>
-          <w:p>
-            <w:pPr>
-              <w:jc w:val="center"/>
-            </w:pPr>
-            <w:r>
-              <w:t>Khondaker Tanzim Alam</w:t>
-            </w:r>
-          </w:p>
-        </w:tc>
-        <w:tc>
-          <w:tcPr>
-            <w:tcW w:w="1781" w:type="dxa"/>
-          </w:tcPr>
-          <w:p>
-            <w:pPr>
-              <w:jc w:val="center"/>
-            </w:pPr>
-            <w:r>
-              <w:t>1421422042</w:t>
-            </w:r>
-          </w:p>
-        </w:tc>
-        <w:tc>
-          <w:tcPr>
-            <w:tcW w:w="3979" w:type="dxa"/>
-          </w:tcPr>
-          <w:p>
-            <w:pPr>
-              <w:jc w:val="center"/>
-            </w:pPr>
-            <w:r>
-              <w:t>tanzim.khondaker@northsouth.edu</w:t>
-            </w:r>
-          </w:p>
-        </w:tc>
-      </w:tr>
-      <w:tr>
-        <w:tc>
-          <w:tcPr>
-            <w:tcW w:w="889" w:type="dxa"/>
-          </w:tcPr>
-          <w:p>
-            <w:pPr>
-              <w:jc w:val="center"/>
-            </w:pPr>
-            <w:r>
-              <w:t>2</w:t>
-            </w:r>
-          </w:p>
-        </w:tc>
-        <w:tc>
-          <w:tcPr>
-            <w:tcW w:w="2616" w:type="dxa"/>
-          </w:tcPr>
-          <w:p>
-            <w:pPr>
-              <w:jc w:val="center"/>
-            </w:pPr>
-            <w:r>
-              <w:t>Md Majedur Rahman</w:t>
-            </w:r>
-          </w:p>
-        </w:tc>
-        <w:tc>
-          <w:tcPr>
-            <w:tcW w:w="1781" w:type="dxa"/>
-          </w:tcPr>
-          <w:p>
-            <w:pPr>
-              <w:jc w:val="center"/>
-            </w:pPr>
-            <w:r>
-              <w:t>1420497042</w:t>
-            </w:r>
-          </w:p>
-        </w:tc>
-        <w:tc>
-          <w:tcPr>
-            <w:tcW w:w="3979" w:type="dxa"/>
-          </w:tcPr>
-          <w:p>
-            <w:pPr>
-              <w:jc w:val="center"/>
-            </w:pPr>
-            <w:r>
-              <w:rPr>
-                <w:rStyle w:val="gi"/>
-              </w:rPr>
-              <w:t>majedur.rahman@northsouth.edu</w:t>
-            </w:r>
-          </w:p>
-        </w:tc>
-      </w:tr>
-    </w:tbl>
-    <w:p/>
-    <w:p/>
-    <w:p/>
     <w:p>
       <w:pPr>
         <w:rPr>
           <w:rFonts w:eastAsia="Times New Roman"/>
         </w:rPr>
       </w:pPr>
-      <w:r>
-        <w:rPr>
-          <w:b/>
-          <w:bCs/>
-        </w:rPr>
-        <w:t>GitHub URL:</w:t>
-      </w:r>
-      <w:r>
-        <w:t xml:space="preserve"> </w:t>
-      </w:r>
-      <w:hyperlink r:id="rId14" w:history="1">
-        <w:r>
-          <w:rPr>
-            <w:rFonts w:eastAsia="Times New Roman"/>
-            <w:color w:val="0000FF"/>
-            <w:u w:val="single"/>
-          </w:rPr>
-          <w:t>https://github.com/nsuspring2019cse427/Group13</w:t>
-        </w:r>
-      </w:hyperlink>
     </w:p>
     <w:sectPr>
       <w:pgSz w:w="11900" w:h="16840"/>
@@ -5769,6 +6107,7 @@
     <w:lsdException w:name="HTML Sample" w:semiHidden="1" w:unhideWhenUsed="1"/>
     <w:lsdException w:name="HTML Typewriter" w:semiHidden="1" w:unhideWhenUsed="1"/>
     <w:lsdException w:name="HTML Variable" w:semiHidden="1" w:unhideWhenUsed="1"/>
+    <w:lsdException w:name="Normal Table" w:semiHidden="1" w:unhideWhenUsed="1"/>
     <w:lsdException w:name="annotation subject" w:semiHidden="1" w:unhideWhenUsed="1"/>
     <w:lsdException w:name="No List" w:semiHidden="1" w:unhideWhenUsed="1"/>
     <w:lsdException w:name="Outline List 1" w:semiHidden="1" w:unhideWhenUsed="1"/>
@@ -5815,8 +6154,10 @@
     <w:lsdException w:name="Table Subtle 2" w:semiHidden="1" w:unhideWhenUsed="1"/>
     <w:lsdException w:name="Table Web 1" w:semiHidden="1" w:unhideWhenUsed="1"/>
     <w:lsdException w:name="Table Web 2" w:semiHidden="1" w:unhideWhenUsed="1"/>
+    <w:lsdException w:name="Table Web 3" w:semiHidden="1" w:unhideWhenUsed="1"/>
     <w:lsdException w:name="Balloon Text" w:semiHidden="1" w:unhideWhenUsed="1"/>
     <w:lsdException w:name="Table Grid" w:uiPriority="39"/>
+    <w:lsdException w:name="Table Theme" w:semiHidden="1" w:unhideWhenUsed="1"/>
     <w:lsdException w:name="Placeholder Text" w:semiHidden="1"/>
     <w:lsdException w:name="No Spacing" w:uiPriority="1" w:qFormat="1"/>
     <w:lsdException w:name="Light Shading" w:uiPriority="60"/>
@@ -6604,9 +6945,10 @@
 </file>
 
 <file path=customXml/itemProps1.xml><?xml version="1.0" encoding="utf-8"?>
-<ds:datastoreItem xmlns:ds="http://schemas.openxmlformats.org/officeDocument/2006/customXml" ds:itemID="{1FE6F97C-F1BB-4942-9081-C89367BA86A0}">
+<ds:datastoreItem xmlns:ds="http://schemas.openxmlformats.org/officeDocument/2006/customXml" ds:itemID="{D48FEAE5-53AE-9048-AAB5-292D76C264C3}">
   <ds:schemaRefs>
     <ds:schemaRef ds:uri="http://schemas.openxmlformats.org/officeDocument/2006/bibliography"/>
+    <ds:schemaRef ds:uri="http://www.w3.org/2000/xmlns/"/>
   </ds:schemaRefs>
 </ds:datastoreItem>
 </file>
</xml_diff>